<commit_message>
Avanze en el programa, problemas de copilacion
</commit_message>
<xml_diff>
--- a/Informe Proyecto Laberinto.docx
+++ b/Informe Proyecto Laberinto.docx
@@ -271,7 +271,6 @@
           <w:rFonts w:ascii="Arial" w:hAnsi="Arial" w:cs="Arial"/>
           <w:sz w:val="24"/>
           <w:szCs w:val="24"/>
-          <w:lang w:val="en-US"/>
         </w:rPr>
       </w:pPr>
       <w:r>
@@ -287,7 +286,6 @@
           <w:rFonts w:ascii="Arial" w:hAnsi="Arial" w:cs="Arial"/>
           <w:sz w:val="24"/>
           <w:szCs w:val="24"/>
-          <w:lang w:val="en-US"/>
         </w:rPr>
         <w:t xml:space="preserve">: </w:t>
       </w:r>
@@ -296,7 +294,6 @@
           <w:rFonts w:ascii="Arial" w:hAnsi="Arial" w:cs="Arial"/>
           <w:sz w:val="24"/>
           <w:szCs w:val="24"/>
-          <w:lang w:val="en-US"/>
         </w:rPr>
         <w:t>C00195</w:t>
       </w:r>
@@ -309,7 +306,6 @@
           <w:rFonts w:ascii="Arial" w:hAnsi="Arial" w:cs="Arial"/>
           <w:sz w:val="24"/>
           <w:szCs w:val="24"/>
-          <w:lang w:val="en-US"/>
         </w:rPr>
       </w:pPr>
     </w:p>
@@ -329,15 +325,7 @@
           <w:sz w:val="24"/>
           <w:szCs w:val="24"/>
         </w:rPr>
-        <w:t xml:space="preserve">Profesor: </w:t>
-      </w:r>
-      <w:r>
-        <w:rPr>
-          <w:rFonts w:ascii="Arial" w:hAnsi="Arial" w:cs="Arial"/>
-          <w:sz w:val="24"/>
-          <w:szCs w:val="24"/>
-        </w:rPr>
-        <w:t>Juan Carlos Coto Ulate</w:t>
+        <w:t>Profesor: Juan Carlos Coto Ulate</w:t>
       </w:r>
     </w:p>
     <w:p>
@@ -378,7 +366,6 @@
           <w:rFonts w:ascii="Arial" w:hAnsi="Arial" w:cs="Arial"/>
           <w:sz w:val="24"/>
           <w:szCs w:val="24"/>
-          <w:lang w:val="en-US"/>
         </w:rPr>
       </w:pPr>
       <w:r>
@@ -403,7 +390,6 @@
           <w:rFonts w:ascii="Arial" w:hAnsi="Arial" w:cs="Arial"/>
           <w:sz w:val="24"/>
           <w:szCs w:val="24"/>
-          <w:lang w:val="en-US"/>
         </w:rPr>
         <w:t>o 2022</w:t>
       </w:r>
@@ -596,20 +582,16 @@
           <w:rFonts w:ascii="Arial" w:hAnsi="Arial" w:cs="Arial"/>
           <w:sz w:val="28"/>
           <w:szCs w:val="28"/>
-          <w:lang w:val="en-US"/>
-        </w:rPr>
-      </w:pPr>
-      <w:proofErr w:type="spellStart"/>
-      <w:r>
-        <w:rPr>
-          <w:rFonts w:ascii="Arial" w:hAnsi="Arial" w:cs="Arial"/>
-          <w:sz w:val="28"/>
-          <w:szCs w:val="28"/>
-          <w:lang w:val="en-US"/>
+        </w:rPr>
+      </w:pPr>
+      <w:r>
+        <w:rPr>
+          <w:rFonts w:ascii="Arial" w:hAnsi="Arial" w:cs="Arial"/>
+          <w:sz w:val="28"/>
+          <w:szCs w:val="28"/>
         </w:rPr>
         <w:t>Conclusiones</w:t>
       </w:r>
-      <w:proofErr w:type="spellEnd"/>
     </w:p>
     <w:p>
       <w:pPr>
@@ -673,17 +655,290 @@
     <w:p>
       <w:pPr>
         <w:spacing w:line="360" w:lineRule="auto"/>
-        <w:rPr>
-          <w:rFonts w:ascii="Arial" w:hAnsi="Arial" w:cs="Arial"/>
-          <w:sz w:val="28"/>
-          <w:szCs w:val="28"/>
-          <w:lang w:val="es-419"/>
-        </w:rPr>
-      </w:pPr>
-    </w:p>
-    <w:p>
-      <w:pPr>
-        <w:spacing w:line="360" w:lineRule="auto"/>
+        <w:ind w:firstLine="708"/>
+        <w:jc w:val="both"/>
+        <w:rPr>
+          <w:rFonts w:ascii="Arial" w:hAnsi="Arial" w:cs="Arial"/>
+          <w:sz w:val="24"/>
+          <w:szCs w:val="24"/>
+          <w:lang w:val="es-419"/>
+        </w:rPr>
+      </w:pPr>
+      <w:r>
+        <w:rPr>
+          <w:rFonts w:ascii="Arial" w:hAnsi="Arial" w:cs="Arial"/>
+          <w:sz w:val="24"/>
+          <w:szCs w:val="24"/>
+          <w:lang w:val="es-419"/>
+        </w:rPr>
+        <w:t>El presente documento es un proyecto de programación del curso de Programación Bajo Plataformas Abiertas de la Universidad de Costa Rica. El tema del proyecto esta basado en la resolución de un laberinto de formato .</w:t>
+      </w:r>
+      <w:proofErr w:type="spellStart"/>
+      <w:r>
+        <w:rPr>
+          <w:rFonts w:ascii="Arial" w:hAnsi="Arial" w:cs="Arial"/>
+          <w:sz w:val="24"/>
+          <w:szCs w:val="24"/>
+          <w:lang w:val="es-419"/>
+        </w:rPr>
+        <w:t>txt</w:t>
+      </w:r>
+      <w:proofErr w:type="spellEnd"/>
+      <w:r>
+        <w:rPr>
+          <w:rFonts w:ascii="Arial" w:hAnsi="Arial" w:cs="Arial"/>
+          <w:sz w:val="24"/>
+          <w:szCs w:val="24"/>
+          <w:lang w:val="es-419"/>
+        </w:rPr>
+        <w:t xml:space="preserve"> con ayuda de programación en lenguaje C.</w:t>
+      </w:r>
+    </w:p>
+    <w:p>
+      <w:pPr>
+        <w:spacing w:line="360" w:lineRule="auto"/>
+        <w:ind w:firstLine="708"/>
+        <w:jc w:val="both"/>
+        <w:rPr>
+          <w:rFonts w:ascii="Arial" w:hAnsi="Arial" w:cs="Arial"/>
+          <w:sz w:val="24"/>
+          <w:szCs w:val="24"/>
+        </w:rPr>
+      </w:pPr>
+      <w:r>
+        <w:rPr>
+          <w:rFonts w:ascii="Arial" w:hAnsi="Arial" w:cs="Arial"/>
+          <w:sz w:val="24"/>
+          <w:szCs w:val="24"/>
+          <w:lang w:val="es-419"/>
+        </w:rPr>
+        <w:t xml:space="preserve">La realización del trabajo es con el fin de hacer un programa </w:t>
+      </w:r>
+      <w:r>
+        <w:rPr>
+          <w:rFonts w:ascii="Arial" w:hAnsi="Arial" w:cs="Arial"/>
+          <w:sz w:val="24"/>
+          <w:szCs w:val="24"/>
+          <w:lang w:val="es-419"/>
+        </w:rPr>
+        <w:t xml:space="preserve">que pueda resolver laberintos de cualquier </w:t>
+      </w:r>
+      <w:proofErr w:type="spellStart"/>
+      <w:r>
+        <w:rPr>
+          <w:rFonts w:ascii="Arial" w:hAnsi="Arial" w:cs="Arial"/>
+          <w:sz w:val="24"/>
+          <w:szCs w:val="24"/>
+          <w:lang w:val="es-419"/>
+        </w:rPr>
+        <w:t>tama</w:t>
+      </w:r>
+      <w:proofErr w:type="spellEnd"/>
+      <w:r>
+        <w:rPr>
+          <w:rFonts w:ascii="Arial" w:hAnsi="Arial" w:cs="Arial"/>
+          <w:sz w:val="24"/>
+          <w:szCs w:val="24"/>
+          <w:lang w:val="es-ES"/>
+        </w:rPr>
+        <w:t>ñ</w:t>
+      </w:r>
+      <w:r>
+        <w:rPr>
+          <w:rFonts w:ascii="Arial" w:hAnsi="Arial" w:cs="Arial"/>
+          <w:sz w:val="24"/>
+          <w:szCs w:val="24"/>
+        </w:rPr>
+        <w:t>o</w:t>
+      </w:r>
+      <w:r>
+        <w:rPr>
+          <w:rFonts w:ascii="Arial" w:hAnsi="Arial" w:cs="Arial"/>
+          <w:sz w:val="24"/>
+          <w:szCs w:val="24"/>
+        </w:rPr>
+        <w:t xml:space="preserve"> dadas ciertas condiciones y parámetros. </w:t>
+      </w:r>
+      <w:proofErr w:type="spellStart"/>
+      <w:r>
+        <w:rPr>
+          <w:rFonts w:ascii="Arial" w:hAnsi="Arial" w:cs="Arial"/>
+          <w:sz w:val="24"/>
+          <w:szCs w:val="24"/>
+        </w:rPr>
+        <w:t>Asi</w:t>
+      </w:r>
+      <w:proofErr w:type="spellEnd"/>
+      <w:r>
+        <w:rPr>
+          <w:rFonts w:ascii="Arial" w:hAnsi="Arial" w:cs="Arial"/>
+          <w:sz w:val="24"/>
+          <w:szCs w:val="24"/>
+        </w:rPr>
+        <w:t xml:space="preserve"> como documentar los aspectos principales de la elaboración, las dificultades encontradas al hacer la tarea y los resultados obtenidos.</w:t>
+      </w:r>
+    </w:p>
+    <w:p>
+      <w:pPr>
+        <w:spacing w:line="360" w:lineRule="auto"/>
+        <w:ind w:firstLine="708"/>
+        <w:jc w:val="both"/>
+        <w:rPr>
+          <w:rFonts w:ascii="Arial" w:hAnsi="Arial" w:cs="Arial"/>
+          <w:sz w:val="24"/>
+          <w:szCs w:val="24"/>
+        </w:rPr>
+      </w:pPr>
+      <w:r>
+        <w:rPr>
+          <w:rFonts w:ascii="Arial" w:hAnsi="Arial" w:cs="Arial"/>
+          <w:sz w:val="24"/>
+          <w:szCs w:val="24"/>
+        </w:rPr>
+        <w:t>Evaluación de este, es el propósito académico del proyecto, tomando como criterios los conocimientos adquiridos durante el curso, su buena implementación y organización.</w:t>
+      </w:r>
+    </w:p>
+    <w:p>
+      <w:pPr>
+        <w:spacing w:line="360" w:lineRule="auto"/>
+        <w:ind w:firstLine="708"/>
+        <w:jc w:val="both"/>
+        <w:rPr>
+          <w:rFonts w:ascii="Arial" w:hAnsi="Arial" w:cs="Arial"/>
+          <w:sz w:val="24"/>
+          <w:szCs w:val="24"/>
+        </w:rPr>
+      </w:pPr>
+      <w:r>
+        <w:rPr>
+          <w:rFonts w:ascii="Arial" w:hAnsi="Arial" w:cs="Arial"/>
+          <w:sz w:val="24"/>
+          <w:szCs w:val="24"/>
+        </w:rPr>
+        <w:t>Por otra parte, personalmente es una oportunidad de p</w:t>
+      </w:r>
+      <w:r>
+        <w:rPr>
+          <w:rFonts w:ascii="Arial" w:hAnsi="Arial" w:cs="Arial"/>
+          <w:sz w:val="24"/>
+          <w:szCs w:val="24"/>
+        </w:rPr>
+        <w:t>racticar los conceptos y destrezas que exige el curso, como también un manejo de la resolución de problemas en el ámbito del lenguaje en C.</w:t>
+      </w:r>
+    </w:p>
+    <w:p>
+      <w:pPr>
+        <w:spacing w:line="360" w:lineRule="auto"/>
+        <w:ind w:firstLine="708"/>
+        <w:jc w:val="both"/>
+        <w:rPr>
+          <w:rFonts w:ascii="Arial" w:hAnsi="Arial" w:cs="Arial"/>
+          <w:sz w:val="24"/>
+          <w:szCs w:val="24"/>
+        </w:rPr>
+      </w:pPr>
+      <w:proofErr w:type="spellStart"/>
+      <w:r>
+        <w:rPr>
+          <w:rFonts w:ascii="Arial" w:hAnsi="Arial" w:cs="Arial"/>
+          <w:sz w:val="24"/>
+          <w:szCs w:val="24"/>
+        </w:rPr>
+        <w:t>Dise</w:t>
+      </w:r>
+      <w:proofErr w:type="spellEnd"/>
+      <w:r>
+        <w:rPr>
+          <w:rFonts w:ascii="Arial" w:hAnsi="Arial" w:cs="Arial"/>
+          <w:sz w:val="24"/>
+          <w:szCs w:val="24"/>
+          <w:lang w:val="es-ES"/>
+        </w:rPr>
+        <w:t>ñ</w:t>
+      </w:r>
+      <w:r>
+        <w:rPr>
+          <w:rFonts w:ascii="Arial" w:hAnsi="Arial" w:cs="Arial"/>
+          <w:sz w:val="24"/>
+          <w:szCs w:val="24"/>
+        </w:rPr>
+        <w:t xml:space="preserve">o, </w:t>
+      </w:r>
+      <w:proofErr w:type="spellStart"/>
+      <w:r>
+        <w:rPr>
+          <w:rFonts w:ascii="Arial" w:hAnsi="Arial" w:cs="Arial"/>
+          <w:sz w:val="24"/>
+          <w:szCs w:val="24"/>
+        </w:rPr>
+        <w:t>investigacion</w:t>
+      </w:r>
+      <w:proofErr w:type="spellEnd"/>
+      <w:r>
+        <w:rPr>
+          <w:rFonts w:ascii="Arial" w:hAnsi="Arial" w:cs="Arial"/>
+          <w:sz w:val="24"/>
+          <w:szCs w:val="24"/>
+        </w:rPr>
+        <w:t>,</w:t>
+      </w:r>
+      <w:r>
+        <w:rPr>
+          <w:rFonts w:ascii="Arial" w:hAnsi="Arial" w:cs="Arial"/>
+          <w:sz w:val="24"/>
+          <w:szCs w:val="24"/>
+        </w:rPr>
+        <w:t xml:space="preserve"> uso de </w:t>
+      </w:r>
+      <w:r>
+        <w:rPr>
+          <w:rFonts w:ascii="Arial" w:hAnsi="Arial" w:cs="Arial"/>
+          <w:sz w:val="24"/>
+          <w:szCs w:val="24"/>
+        </w:rPr>
+        <w:t>teoría y utilización de herramientas computacionales fue parte de la metodología usada para este proyecto.</w:t>
+      </w:r>
+    </w:p>
+    <w:p>
+      <w:pPr>
+        <w:spacing w:line="360" w:lineRule="auto"/>
+        <w:ind w:firstLine="708"/>
+        <w:jc w:val="both"/>
+        <w:rPr>
+          <w:rFonts w:ascii="Arial" w:hAnsi="Arial" w:cs="Arial"/>
+          <w:sz w:val="24"/>
+          <w:szCs w:val="24"/>
+        </w:rPr>
+      </w:pPr>
+    </w:p>
+    <w:p>
+      <w:pPr>
+        <w:spacing w:line="360" w:lineRule="auto"/>
+        <w:ind w:firstLine="708"/>
+        <w:jc w:val="both"/>
+        <w:rPr>
+          <w:rFonts w:ascii="Arial" w:hAnsi="Arial" w:cs="Arial"/>
+          <w:sz w:val="24"/>
+          <w:szCs w:val="24"/>
+        </w:rPr>
+      </w:pPr>
+    </w:p>
+    <w:p>
+      <w:pPr>
+        <w:spacing w:line="360" w:lineRule="auto"/>
+        <w:jc w:val="both"/>
+        <w:rPr>
+          <w:rFonts w:ascii="Arial" w:hAnsi="Arial" w:cs="Arial"/>
+          <w:sz w:val="24"/>
+          <w:szCs w:val="24"/>
+          <w:lang w:val="es-419"/>
+        </w:rPr>
+      </w:pPr>
+    </w:p>
+    <w:p>
+      <w:pPr>
+        <w:spacing w:line="360" w:lineRule="auto"/>
+        <w:jc w:val="both"/>
         <w:rPr>
           <w:rFonts w:ascii="Arial" w:hAnsi="Arial" w:cs="Arial"/>
           <w:sz w:val="28"/>
@@ -767,8 +1022,172 @@
         <w:spacing w:line="360" w:lineRule="auto"/>
         <w:rPr>
           <w:rFonts w:ascii="Arial" w:hAnsi="Arial" w:cs="Arial"/>
-          <w:sz w:val="28"/>
-          <w:szCs w:val="28"/>
+          <w:sz w:val="24"/>
+          <w:szCs w:val="24"/>
+          <w:lang w:val="es-419"/>
+        </w:rPr>
+      </w:pPr>
+      <w:r>
+        <w:rPr>
+          <w:rFonts w:ascii="Arial" w:hAnsi="Arial" w:cs="Arial"/>
+          <w:sz w:val="24"/>
+          <w:szCs w:val="24"/>
+          <w:lang w:val="es-419"/>
+        </w:rPr>
+        <w:t>Las partes del programa constan de funciones que hacer tareas especificas dentro del programa las cuales son:</w:t>
+      </w:r>
+    </w:p>
+    <w:p>
+      <w:pPr>
+        <w:spacing w:line="360" w:lineRule="auto"/>
+        <w:rPr>
+          <w:rFonts w:ascii="Arial" w:hAnsi="Arial" w:cs="Arial"/>
+          <w:b/>
+          <w:bCs/>
+          <w:sz w:val="28"/>
+          <w:szCs w:val="28"/>
+          <w:lang w:val="es-419"/>
+        </w:rPr>
+      </w:pPr>
+      <w:r>
+        <w:rPr>
+          <w:rFonts w:ascii="Arial" w:hAnsi="Arial" w:cs="Arial"/>
+          <w:b/>
+          <w:bCs/>
+          <w:sz w:val="28"/>
+          <w:szCs w:val="28"/>
+          <w:lang w:val="es-419"/>
+        </w:rPr>
+        <w:t>Dimensionar la matriz</w:t>
+      </w:r>
+    </w:p>
+    <w:p>
+      <w:pPr>
+        <w:spacing w:line="360" w:lineRule="auto"/>
+        <w:rPr>
+          <w:rFonts w:ascii="Arial" w:hAnsi="Arial" w:cs="Arial"/>
+          <w:b/>
+          <w:bCs/>
+          <w:sz w:val="28"/>
+          <w:szCs w:val="28"/>
+          <w:lang w:val="es-419"/>
+        </w:rPr>
+      </w:pPr>
+      <w:r>
+        <w:rPr>
+          <w:rFonts w:ascii="Arial" w:hAnsi="Arial" w:cs="Arial"/>
+          <w:b/>
+          <w:bCs/>
+          <w:sz w:val="28"/>
+          <w:szCs w:val="28"/>
+          <w:lang w:val="es-419"/>
+        </w:rPr>
+        <w:t>Guardar información de la matriz</w:t>
+      </w:r>
+    </w:p>
+    <w:p>
+      <w:pPr>
+        <w:spacing w:line="360" w:lineRule="auto"/>
+        <w:rPr>
+          <w:rFonts w:ascii="Arial" w:hAnsi="Arial" w:cs="Arial"/>
+          <w:b/>
+          <w:bCs/>
+          <w:sz w:val="28"/>
+          <w:szCs w:val="28"/>
+          <w:lang w:val="es-419"/>
+        </w:rPr>
+      </w:pPr>
+      <w:r>
+        <w:rPr>
+          <w:rFonts w:ascii="Arial" w:hAnsi="Arial" w:cs="Arial"/>
+          <w:b/>
+          <w:bCs/>
+          <w:sz w:val="28"/>
+          <w:szCs w:val="28"/>
+          <w:lang w:val="es-419"/>
+        </w:rPr>
+        <w:t>Identificar los inicios del laberinto</w:t>
+      </w:r>
+    </w:p>
+    <w:p>
+      <w:pPr>
+        <w:spacing w:line="360" w:lineRule="auto"/>
+        <w:rPr>
+          <w:rFonts w:ascii="Arial" w:hAnsi="Arial" w:cs="Arial"/>
+          <w:b/>
+          <w:bCs/>
+          <w:sz w:val="28"/>
+          <w:szCs w:val="28"/>
+          <w:lang w:val="es-419"/>
+        </w:rPr>
+      </w:pPr>
+      <w:r>
+        <w:rPr>
+          <w:rFonts w:ascii="Arial" w:hAnsi="Arial" w:cs="Arial"/>
+          <w:b/>
+          <w:bCs/>
+          <w:sz w:val="28"/>
+          <w:szCs w:val="28"/>
+          <w:lang w:val="es-419"/>
+        </w:rPr>
+        <w:t>Trayectoria posicional en la matriz</w:t>
+      </w:r>
+    </w:p>
+    <w:p>
+      <w:pPr>
+        <w:spacing w:line="360" w:lineRule="auto"/>
+        <w:rPr>
+          <w:rFonts w:ascii="Arial" w:hAnsi="Arial" w:cs="Arial"/>
+          <w:b/>
+          <w:bCs/>
+          <w:sz w:val="28"/>
+          <w:szCs w:val="28"/>
+          <w:lang w:val="es-419"/>
+        </w:rPr>
+      </w:pPr>
+      <w:r>
+        <w:rPr>
+          <w:rFonts w:ascii="Arial" w:hAnsi="Arial" w:cs="Arial"/>
+          <w:b/>
+          <w:bCs/>
+          <w:sz w:val="28"/>
+          <w:szCs w:val="28"/>
+          <w:lang w:val="es-419"/>
+        </w:rPr>
+        <w:t>Ejecución de recorrido en los inicios</w:t>
+      </w:r>
+    </w:p>
+    <w:p>
+      <w:pPr>
+        <w:spacing w:line="360" w:lineRule="auto"/>
+        <w:rPr>
+          <w:rFonts w:ascii="Arial" w:hAnsi="Arial" w:cs="Arial"/>
+          <w:b/>
+          <w:bCs/>
+          <w:sz w:val="28"/>
+          <w:szCs w:val="28"/>
+          <w:lang w:val="es-419"/>
+        </w:rPr>
+      </w:pPr>
+      <w:r>
+        <w:rPr>
+          <w:rFonts w:ascii="Arial" w:hAnsi="Arial" w:cs="Arial"/>
+          <w:b/>
+          <w:bCs/>
+          <w:sz w:val="28"/>
+          <w:szCs w:val="28"/>
+          <w:lang w:val="es-419"/>
+        </w:rPr>
+        <w:t>Tramo de código principal</w:t>
+      </w:r>
+    </w:p>
+    <w:p>
+      <w:pPr>
+        <w:spacing w:line="360" w:lineRule="auto"/>
+        <w:rPr>
+          <w:rFonts w:ascii="Arial" w:hAnsi="Arial" w:cs="Arial"/>
+          <w:sz w:val="24"/>
+          <w:szCs w:val="24"/>
           <w:lang w:val="es-419"/>
         </w:rPr>
       </w:pPr>
@@ -859,8 +1278,139 @@
         <w:spacing w:line="360" w:lineRule="auto"/>
         <w:rPr>
           <w:rFonts w:ascii="Arial" w:hAnsi="Arial" w:cs="Arial"/>
-          <w:sz w:val="28"/>
-          <w:szCs w:val="28"/>
+          <w:sz w:val="24"/>
+          <w:szCs w:val="24"/>
+          <w:lang w:val="es-419"/>
+        </w:rPr>
+      </w:pPr>
+      <w:r>
+        <w:rPr>
+          <w:rFonts w:ascii="Arial" w:hAnsi="Arial" w:cs="Arial"/>
+          <w:sz w:val="24"/>
+          <w:szCs w:val="24"/>
+          <w:lang w:val="es-419"/>
+        </w:rPr>
+        <w:t>Como leer la información del documento y guardarla en la memoria</w:t>
+      </w:r>
+    </w:p>
+    <w:p>
+      <w:pPr>
+        <w:spacing w:line="360" w:lineRule="auto"/>
+        <w:rPr>
+          <w:rFonts w:ascii="Arial" w:hAnsi="Arial" w:cs="Arial"/>
+          <w:sz w:val="24"/>
+          <w:szCs w:val="24"/>
+          <w:lang w:val="es-419"/>
+        </w:rPr>
+      </w:pPr>
+      <w:r>
+        <w:rPr>
+          <w:rFonts w:ascii="Arial" w:hAnsi="Arial" w:cs="Arial"/>
+          <w:sz w:val="24"/>
+          <w:szCs w:val="24"/>
+          <w:lang w:val="es-419"/>
+        </w:rPr>
+        <w:t>Modificación del programa funcional de manera que se implementaran punteros para memoria dinámica</w:t>
+      </w:r>
+    </w:p>
+    <w:p>
+      <w:pPr>
+        <w:spacing w:line="360" w:lineRule="auto"/>
+        <w:rPr>
+          <w:rFonts w:ascii="Arial" w:hAnsi="Arial" w:cs="Arial"/>
+          <w:sz w:val="24"/>
+          <w:szCs w:val="24"/>
+          <w:lang w:val="es-419"/>
+        </w:rPr>
+      </w:pPr>
+      <w:r>
+        <w:rPr>
+          <w:rFonts w:ascii="Arial" w:hAnsi="Arial" w:cs="Arial"/>
+          <w:sz w:val="24"/>
+          <w:szCs w:val="24"/>
+          <w:lang w:val="es-419"/>
+        </w:rPr>
+        <w:t>Uso de la memoria dinámica para reservar solo memoria necesaria</w:t>
+      </w:r>
+    </w:p>
+    <w:p>
+      <w:pPr>
+        <w:spacing w:line="360" w:lineRule="auto"/>
+        <w:rPr>
+          <w:rFonts w:ascii="Arial" w:hAnsi="Arial" w:cs="Arial"/>
+          <w:sz w:val="24"/>
+          <w:szCs w:val="24"/>
+          <w:lang w:val="es-419"/>
+        </w:rPr>
+      </w:pPr>
+      <w:r>
+        <w:rPr>
+          <w:rFonts w:ascii="Arial" w:hAnsi="Arial" w:cs="Arial"/>
+          <w:sz w:val="24"/>
+          <w:szCs w:val="24"/>
+          <w:lang w:val="es-419"/>
+        </w:rPr>
+        <w:t>Algoritmo de recorrido del laberinto</w:t>
+      </w:r>
+    </w:p>
+    <w:p>
+      <w:pPr>
+        <w:spacing w:line="360" w:lineRule="auto"/>
+        <w:rPr>
+          <w:rFonts w:ascii="Arial" w:hAnsi="Arial" w:cs="Arial"/>
+          <w:sz w:val="24"/>
+          <w:szCs w:val="24"/>
+          <w:lang w:val="es-419"/>
+        </w:rPr>
+      </w:pPr>
+      <w:r>
+        <w:rPr>
+          <w:rFonts w:ascii="Arial" w:hAnsi="Arial" w:cs="Arial"/>
+          <w:sz w:val="24"/>
+          <w:szCs w:val="24"/>
+          <w:lang w:val="es-419"/>
+        </w:rPr>
+        <w:t>Arreglos bidimensionales con espacio indefinido dependiendo del tipo de laberinto</w:t>
+      </w:r>
+    </w:p>
+    <w:p>
+      <w:pPr>
+        <w:spacing w:line="360" w:lineRule="auto"/>
+        <w:rPr>
+          <w:rFonts w:ascii="Arial" w:hAnsi="Arial" w:cs="Arial"/>
+          <w:sz w:val="24"/>
+          <w:szCs w:val="24"/>
+          <w:lang w:val="es-419"/>
+        </w:rPr>
+      </w:pPr>
+      <w:r>
+        <w:rPr>
+          <w:rFonts w:ascii="Arial" w:hAnsi="Arial" w:cs="Arial"/>
+          <w:sz w:val="24"/>
+          <w:szCs w:val="24"/>
+          <w:lang w:val="es-419"/>
+        </w:rPr>
+        <w:t>Aprendizaje de utilización de la herramienta de GitHub para las ramificaciones posibles en el trabajo</w:t>
+      </w:r>
+    </w:p>
+    <w:p>
+      <w:pPr>
+        <w:spacing w:line="360" w:lineRule="auto"/>
+        <w:rPr>
+          <w:rFonts w:ascii="Arial" w:hAnsi="Arial" w:cs="Arial"/>
+          <w:sz w:val="24"/>
+          <w:szCs w:val="24"/>
+          <w:lang w:val="es-419"/>
+        </w:rPr>
+      </w:pPr>
+    </w:p>
+    <w:p>
+      <w:pPr>
+        <w:spacing w:line="360" w:lineRule="auto"/>
+        <w:rPr>
+          <w:rFonts w:ascii="Arial" w:hAnsi="Arial" w:cs="Arial"/>
+          <w:sz w:val="24"/>
+          <w:szCs w:val="24"/>
           <w:lang w:val="es-419"/>
         </w:rPr>
       </w:pPr>

</xml_diff>

<commit_message>
Termine el Programa main con punteros, no funciona hay que arreglar detalles
</commit_message>
<xml_diff>
--- a/Informe Proyecto Laberinto.docx
+++ b/Informe Proyecto Laberinto.docx
@@ -671,7 +671,25 @@
           <w:szCs w:val="24"/>
           <w:lang w:val="es-419"/>
         </w:rPr>
-        <w:t>El presente documento es un proyecto de programación del curso de Programación Bajo Plataformas Abiertas de la Universidad de Costa Rica. El tema del proyecto esta basado en la resolución de un laberinto de formato .</w:t>
+        <w:t xml:space="preserve">El presente documento es un proyecto del curso de Programación Bajo Plataformas Abiertas de la Universidad de Costa Rica. El tema del proyecto esta basado en la resolución de un laberinto </w:t>
+      </w:r>
+      <w:r>
+        <w:rPr>
+          <w:rFonts w:ascii="Arial" w:hAnsi="Arial" w:cs="Arial"/>
+          <w:sz w:val="24"/>
+          <w:szCs w:val="24"/>
+          <w:lang w:val="es-419"/>
+        </w:rPr>
+        <w:t>en</w:t>
+      </w:r>
+      <w:r>
+        <w:rPr>
+          <w:rFonts w:ascii="Arial" w:hAnsi="Arial" w:cs="Arial"/>
+          <w:sz w:val="24"/>
+          <w:szCs w:val="24"/>
+          <w:lang w:val="es-419"/>
+        </w:rPr>
+        <w:t xml:space="preserve"> formato .</w:t>
       </w:r>
       <w:proofErr w:type="spellStart"/>
       <w:r>
@@ -691,7 +709,25 @@
           <w:szCs w:val="24"/>
           <w:lang w:val="es-419"/>
         </w:rPr>
-        <w:t xml:space="preserve"> con ayuda de programación en lenguaje C.</w:t>
+        <w:t xml:space="preserve"> con ayuda de programación en </w:t>
+      </w:r>
+      <w:r>
+        <w:rPr>
+          <w:rFonts w:ascii="Arial" w:hAnsi="Arial" w:cs="Arial"/>
+          <w:sz w:val="24"/>
+          <w:szCs w:val="24"/>
+          <w:lang w:val="es-419"/>
+        </w:rPr>
+        <w:t xml:space="preserve">el </w:t>
+      </w:r>
+      <w:r>
+        <w:rPr>
+          <w:rFonts w:ascii="Arial" w:hAnsi="Arial" w:cs="Arial"/>
+          <w:sz w:val="24"/>
+          <w:szCs w:val="24"/>
+          <w:lang w:val="es-419"/>
+        </w:rPr>
+        <w:t>lenguaje C.</w:t>
       </w:r>
     </w:p>
     <w:p>
@@ -910,6 +946,14 @@
           <w:szCs w:val="24"/>
         </w:rPr>
       </w:pPr>
+      <w:r>
+        <w:rPr>
+          <w:rFonts w:ascii="Arial" w:hAnsi="Arial" w:cs="Arial"/>
+          <w:sz w:val="24"/>
+          <w:szCs w:val="24"/>
+        </w:rPr>
+        <w:t>El proyecto consta de dos archivos de código principales, uno basado en memoria estática y otro basado en memoria dinámica.</w:t>
+      </w:r>
     </w:p>
     <w:p>
       <w:pPr>
@@ -1016,25 +1060,74 @@
         </w:rPr>
         <w:t>eneral</w:t>
       </w:r>
-    </w:p>
-    <w:p>
-      <w:pPr>
-        <w:spacing w:line="360" w:lineRule="auto"/>
-        <w:rPr>
-          <w:rFonts w:ascii="Arial" w:hAnsi="Arial" w:cs="Arial"/>
-          <w:sz w:val="24"/>
-          <w:szCs w:val="24"/>
-          <w:lang w:val="es-419"/>
-        </w:rPr>
-      </w:pPr>
-      <w:r>
-        <w:rPr>
-          <w:rFonts w:ascii="Arial" w:hAnsi="Arial" w:cs="Arial"/>
-          <w:sz w:val="24"/>
-          <w:szCs w:val="24"/>
-          <w:lang w:val="es-419"/>
-        </w:rPr>
-        <w:t>Las partes del programa constan de funciones que hacer tareas especificas dentro del programa las cuales son:</w:t>
+      <w:r>
+        <w:rPr>
+          <w:rFonts w:ascii="Arial" w:hAnsi="Arial" w:cs="Arial"/>
+          <w:b/>
+          <w:bCs/>
+          <w:sz w:val="32"/>
+          <w:szCs w:val="32"/>
+          <w:lang w:val="es-419"/>
+        </w:rPr>
+        <w:t xml:space="preserve"> 1</w:t>
+      </w:r>
+    </w:p>
+    <w:p>
+      <w:pPr>
+        <w:spacing w:line="360" w:lineRule="auto"/>
+        <w:rPr>
+          <w:rFonts w:ascii="Arial" w:hAnsi="Arial" w:cs="Arial"/>
+          <w:sz w:val="24"/>
+          <w:szCs w:val="24"/>
+          <w:lang w:val="es-419"/>
+        </w:rPr>
+      </w:pPr>
+      <w:r>
+        <w:rPr>
+          <w:rFonts w:ascii="Arial" w:hAnsi="Arial" w:cs="Arial"/>
+          <w:sz w:val="24"/>
+          <w:szCs w:val="24"/>
+          <w:lang w:val="es-419"/>
+        </w:rPr>
+        <w:t>Las partes del programa constan de funciones que hace</w:t>
+      </w:r>
+      <w:r>
+        <w:rPr>
+          <w:rFonts w:ascii="Arial" w:hAnsi="Arial" w:cs="Arial"/>
+          <w:sz w:val="24"/>
+          <w:szCs w:val="24"/>
+          <w:lang w:val="es-419"/>
+        </w:rPr>
+        <w:t>n</w:t>
+      </w:r>
+      <w:r>
+        <w:rPr>
+          <w:rFonts w:ascii="Arial" w:hAnsi="Arial" w:cs="Arial"/>
+          <w:sz w:val="24"/>
+          <w:szCs w:val="24"/>
+          <w:lang w:val="es-419"/>
+        </w:rPr>
+        <w:t xml:space="preserve"> tareas </w:t>
+      </w:r>
+      <w:proofErr w:type="spellStart"/>
+      <w:r>
+        <w:rPr>
+          <w:rFonts w:ascii="Arial" w:hAnsi="Arial" w:cs="Arial"/>
+          <w:sz w:val="24"/>
+          <w:szCs w:val="24"/>
+          <w:lang w:val="es-419"/>
+        </w:rPr>
+        <w:t>especificas</w:t>
+      </w:r>
+      <w:proofErr w:type="spellEnd"/>
+      <w:r>
+        <w:rPr>
+          <w:rFonts w:ascii="Arial" w:hAnsi="Arial" w:cs="Arial"/>
+          <w:sz w:val="24"/>
+          <w:szCs w:val="24"/>
+          <w:lang w:val="es-419"/>
+        </w:rPr>
+        <w:t xml:space="preserve"> dentro del programa las cuales son:</w:t>
       </w:r>
     </w:p>
     <w:p>
@@ -1180,6 +1273,363 @@
         </w:rPr>
         <w:t>Tramo de código principal</w:t>
       </w:r>
+    </w:p>
+    <w:p>
+      <w:pPr>
+        <w:rPr>
+          <w:rFonts w:ascii="Arial" w:hAnsi="Arial" w:cs="Arial"/>
+          <w:b/>
+          <w:bCs/>
+          <w:sz w:val="28"/>
+          <w:szCs w:val="28"/>
+          <w:lang w:val="es-419"/>
+        </w:rPr>
+      </w:pPr>
+      <w:r>
+        <w:rPr>
+          <w:rFonts w:ascii="Arial" w:hAnsi="Arial" w:cs="Arial"/>
+          <w:b/>
+          <w:bCs/>
+          <w:sz w:val="28"/>
+          <w:szCs w:val="28"/>
+          <w:lang w:val="es-419"/>
+        </w:rPr>
+        <w:br w:type="page"/>
+      </w:r>
+    </w:p>
+    <w:p>
+      <w:pPr>
+        <w:spacing w:line="360" w:lineRule="auto"/>
+        <w:rPr>
+          <w:rFonts w:ascii="Arial" w:hAnsi="Arial" w:cs="Arial"/>
+          <w:b/>
+          <w:bCs/>
+          <w:sz w:val="32"/>
+          <w:szCs w:val="32"/>
+          <w:lang w:val="es-419"/>
+        </w:rPr>
+      </w:pPr>
+      <w:r>
+        <w:rPr>
+          <w:rFonts w:ascii="Arial" w:hAnsi="Arial" w:cs="Arial"/>
+          <w:b/>
+          <w:bCs/>
+          <w:sz w:val="32"/>
+          <w:szCs w:val="32"/>
+          <w:lang w:val="es-419"/>
+        </w:rPr>
+        <w:lastRenderedPageBreak/>
+        <w:t xml:space="preserve">Diseño </w:t>
+      </w:r>
+      <w:r>
+        <w:rPr>
+          <w:rFonts w:ascii="Arial" w:hAnsi="Arial" w:cs="Arial"/>
+          <w:b/>
+          <w:bCs/>
+          <w:sz w:val="32"/>
+          <w:szCs w:val="32"/>
+          <w:lang w:val="es-419"/>
+        </w:rPr>
+        <w:t>g</w:t>
+      </w:r>
+      <w:r>
+        <w:rPr>
+          <w:rFonts w:ascii="Arial" w:hAnsi="Arial" w:cs="Arial"/>
+          <w:b/>
+          <w:bCs/>
+          <w:sz w:val="32"/>
+          <w:szCs w:val="32"/>
+          <w:lang w:val="es-419"/>
+        </w:rPr>
+        <w:t>eneral</w:t>
+      </w:r>
+      <w:r>
+        <w:rPr>
+          <w:rFonts w:ascii="Arial" w:hAnsi="Arial" w:cs="Arial"/>
+          <w:b/>
+          <w:bCs/>
+          <w:sz w:val="32"/>
+          <w:szCs w:val="32"/>
+          <w:lang w:val="es-419"/>
+        </w:rPr>
+        <w:t xml:space="preserve"> 2</w:t>
+      </w:r>
+    </w:p>
+    <w:p>
+      <w:pPr>
+        <w:spacing w:line="360" w:lineRule="auto"/>
+        <w:rPr>
+          <w:rFonts w:ascii="Arial" w:hAnsi="Arial" w:cs="Arial"/>
+          <w:sz w:val="24"/>
+          <w:szCs w:val="24"/>
+          <w:lang w:val="en-US"/>
+        </w:rPr>
+      </w:pPr>
+      <w:r>
+        <w:rPr>
+          <w:rFonts w:ascii="Arial" w:hAnsi="Arial" w:cs="Arial"/>
+          <w:sz w:val="24"/>
+          <w:szCs w:val="24"/>
+          <w:lang w:val="es-419"/>
+        </w:rPr>
+        <w:t>Las partes del programa constan de funciones</w:t>
+      </w:r>
+      <w:r>
+        <w:rPr>
+          <w:rFonts w:ascii="Arial" w:hAnsi="Arial" w:cs="Arial"/>
+          <w:sz w:val="24"/>
+          <w:szCs w:val="24"/>
+          <w:lang w:val="es-419"/>
+        </w:rPr>
+        <w:t xml:space="preserve"> llamadas</w:t>
+      </w:r>
+      <w:r>
+        <w:rPr>
+          <w:rFonts w:ascii="Arial" w:hAnsi="Arial" w:cs="Arial"/>
+          <w:sz w:val="24"/>
+          <w:szCs w:val="24"/>
+          <w:lang w:val="es-419"/>
+        </w:rPr>
+        <w:t xml:space="preserve"> </w:t>
+      </w:r>
+      <w:r>
+        <w:rPr>
+          <w:rFonts w:ascii="Arial" w:hAnsi="Arial" w:cs="Arial"/>
+          <w:sz w:val="24"/>
+          <w:szCs w:val="24"/>
+          <w:lang w:val="es-419"/>
+        </w:rPr>
+        <w:t xml:space="preserve">en el archivo principal </w:t>
+      </w:r>
+      <w:r>
+        <w:rPr>
+          <w:rFonts w:ascii="Arial" w:hAnsi="Arial" w:cs="Arial"/>
+          <w:sz w:val="24"/>
+          <w:szCs w:val="24"/>
+          <w:lang w:val="es-419"/>
+        </w:rPr>
+        <w:t>de</w:t>
+      </w:r>
+      <w:r>
+        <w:rPr>
+          <w:rFonts w:ascii="Arial" w:hAnsi="Arial" w:cs="Arial"/>
+          <w:sz w:val="24"/>
+          <w:szCs w:val="24"/>
+          <w:lang w:val="es-419"/>
+        </w:rPr>
+        <w:t xml:space="preserve"> diferentes archivos tomados como bibliotecas </w:t>
+      </w:r>
+      <w:r>
+        <w:rPr>
+          <w:rFonts w:ascii="Arial" w:hAnsi="Arial" w:cs="Arial"/>
+          <w:sz w:val="24"/>
+          <w:szCs w:val="24"/>
+          <w:lang w:val="es-419"/>
+        </w:rPr>
+        <w:t xml:space="preserve">dentro de la misma dirección que el archivo principal </w:t>
+      </w:r>
+      <w:r>
+        <w:rPr>
+          <w:rFonts w:ascii="Arial" w:hAnsi="Arial" w:cs="Arial"/>
+          <w:sz w:val="24"/>
+          <w:szCs w:val="24"/>
+          <w:lang w:val="es-419"/>
+        </w:rPr>
+        <w:t>que hace</w:t>
+      </w:r>
+      <w:r>
+        <w:rPr>
+          <w:rFonts w:ascii="Arial" w:hAnsi="Arial" w:cs="Arial"/>
+          <w:sz w:val="24"/>
+          <w:szCs w:val="24"/>
+          <w:lang w:val="es-419"/>
+        </w:rPr>
+        <w:t>n</w:t>
+      </w:r>
+      <w:r>
+        <w:rPr>
+          <w:rFonts w:ascii="Arial" w:hAnsi="Arial" w:cs="Arial"/>
+          <w:sz w:val="24"/>
+          <w:szCs w:val="24"/>
+          <w:lang w:val="es-419"/>
+        </w:rPr>
+        <w:t xml:space="preserve"> tareas </w:t>
+      </w:r>
+      <w:r>
+        <w:rPr>
+          <w:rFonts w:ascii="Arial" w:hAnsi="Arial" w:cs="Arial"/>
+          <w:sz w:val="24"/>
+          <w:szCs w:val="24"/>
+          <w:lang w:val="es-419"/>
+        </w:rPr>
+        <w:t>específicas</w:t>
+      </w:r>
+      <w:r>
+        <w:rPr>
+          <w:rFonts w:ascii="Arial" w:hAnsi="Arial" w:cs="Arial"/>
+          <w:sz w:val="24"/>
+          <w:szCs w:val="24"/>
+          <w:lang w:val="es-419"/>
+        </w:rPr>
+        <w:t xml:space="preserve"> dentro del programa las cuales son:</w:t>
+      </w:r>
+    </w:p>
+    <w:p>
+      <w:pPr>
+        <w:spacing w:line="360" w:lineRule="auto"/>
+        <w:rPr>
+          <w:rFonts w:ascii="Arial" w:hAnsi="Arial" w:cs="Arial"/>
+          <w:b/>
+          <w:bCs/>
+          <w:sz w:val="28"/>
+          <w:szCs w:val="28"/>
+          <w:lang w:val="es-419"/>
+        </w:rPr>
+      </w:pPr>
+      <w:r>
+        <w:rPr>
+          <w:rFonts w:ascii="Arial" w:hAnsi="Arial" w:cs="Arial"/>
+          <w:b/>
+          <w:bCs/>
+          <w:sz w:val="28"/>
+          <w:szCs w:val="28"/>
+          <w:lang w:val="es-419"/>
+        </w:rPr>
+        <w:t>Dimensionar la matriz</w:t>
+      </w:r>
+    </w:p>
+    <w:p>
+      <w:pPr>
+        <w:spacing w:line="360" w:lineRule="auto"/>
+        <w:rPr>
+          <w:rFonts w:ascii="Arial" w:hAnsi="Arial" w:cs="Arial"/>
+          <w:b/>
+          <w:bCs/>
+          <w:sz w:val="28"/>
+          <w:szCs w:val="28"/>
+          <w:lang w:val="es-419"/>
+        </w:rPr>
+      </w:pPr>
+      <w:r>
+        <w:rPr>
+          <w:rFonts w:ascii="Arial" w:hAnsi="Arial" w:cs="Arial"/>
+          <w:b/>
+          <w:bCs/>
+          <w:sz w:val="28"/>
+          <w:szCs w:val="28"/>
+          <w:lang w:val="es-419"/>
+        </w:rPr>
+        <w:t>Guardar información de la matriz</w:t>
+      </w:r>
+    </w:p>
+    <w:p>
+      <w:pPr>
+        <w:spacing w:line="360" w:lineRule="auto"/>
+        <w:rPr>
+          <w:rFonts w:ascii="Arial" w:hAnsi="Arial" w:cs="Arial"/>
+          <w:b/>
+          <w:bCs/>
+          <w:sz w:val="28"/>
+          <w:szCs w:val="28"/>
+          <w:lang w:val="es-419"/>
+        </w:rPr>
+      </w:pPr>
+      <w:r>
+        <w:rPr>
+          <w:rFonts w:ascii="Arial" w:hAnsi="Arial" w:cs="Arial"/>
+          <w:b/>
+          <w:bCs/>
+          <w:sz w:val="28"/>
+          <w:szCs w:val="28"/>
+          <w:lang w:val="es-419"/>
+        </w:rPr>
+        <w:t>Identificar los inicios del laberinto</w:t>
+      </w:r>
+    </w:p>
+    <w:p>
+      <w:pPr>
+        <w:spacing w:line="360" w:lineRule="auto"/>
+        <w:rPr>
+          <w:rFonts w:ascii="Arial" w:hAnsi="Arial" w:cs="Arial"/>
+          <w:b/>
+          <w:bCs/>
+          <w:sz w:val="28"/>
+          <w:szCs w:val="28"/>
+          <w:lang w:val="es-419"/>
+        </w:rPr>
+      </w:pPr>
+      <w:r>
+        <w:rPr>
+          <w:rFonts w:ascii="Arial" w:hAnsi="Arial" w:cs="Arial"/>
+          <w:b/>
+          <w:bCs/>
+          <w:sz w:val="28"/>
+          <w:szCs w:val="28"/>
+          <w:lang w:val="es-419"/>
+        </w:rPr>
+        <w:t>Trayectoria posicional en la matriz</w:t>
+      </w:r>
+    </w:p>
+    <w:p>
+      <w:pPr>
+        <w:spacing w:line="360" w:lineRule="auto"/>
+        <w:rPr>
+          <w:rFonts w:ascii="Arial" w:hAnsi="Arial" w:cs="Arial"/>
+          <w:b/>
+          <w:bCs/>
+          <w:sz w:val="28"/>
+          <w:szCs w:val="28"/>
+          <w:lang w:val="es-419"/>
+        </w:rPr>
+      </w:pPr>
+      <w:r>
+        <w:rPr>
+          <w:rFonts w:ascii="Arial" w:hAnsi="Arial" w:cs="Arial"/>
+          <w:b/>
+          <w:bCs/>
+          <w:sz w:val="28"/>
+          <w:szCs w:val="28"/>
+          <w:lang w:val="es-419"/>
+        </w:rPr>
+        <w:t>Ejecución de recorrido en los inicios</w:t>
+      </w:r>
+    </w:p>
+    <w:p>
+      <w:pPr>
+        <w:spacing w:line="360" w:lineRule="auto"/>
+        <w:rPr>
+          <w:rFonts w:ascii="Arial" w:hAnsi="Arial" w:cs="Arial"/>
+          <w:b/>
+          <w:bCs/>
+          <w:sz w:val="28"/>
+          <w:szCs w:val="28"/>
+          <w:lang w:val="es-419"/>
+        </w:rPr>
+      </w:pPr>
+      <w:r>
+        <w:rPr>
+          <w:rFonts w:ascii="Arial" w:hAnsi="Arial" w:cs="Arial"/>
+          <w:b/>
+          <w:bCs/>
+          <w:sz w:val="28"/>
+          <w:szCs w:val="28"/>
+          <w:lang w:val="es-419"/>
+        </w:rPr>
+        <w:t>Tramo de código principal</w:t>
+      </w:r>
+    </w:p>
+    <w:p>
+      <w:pPr>
+        <w:spacing w:line="360" w:lineRule="auto"/>
+        <w:rPr>
+          <w:rFonts w:ascii="Arial" w:hAnsi="Arial" w:cs="Arial"/>
+          <w:b/>
+          <w:bCs/>
+          <w:sz w:val="28"/>
+          <w:szCs w:val="28"/>
+          <w:lang w:val="es-419"/>
+        </w:rPr>
+      </w:pPr>
     </w:p>
     <w:p>
       <w:pPr>

</xml_diff>